<commit_message>
.pfx klice pro clickOnce
</commit_message>
<xml_diff>
--- a/Click Once vse.docx
+++ b/Click Once vse.docx
@@ -3076,16 +3076,258 @@
         <w:pStyle w:val="Nadpis1"/>
       </w:pPr>
       <w:r>
+        <w:t>Pfx klic</w:t>
+      </w:r>
+    </w:p>
+    <w:p>
+      <w:pPr>
+        <w:rPr>
+          <w:rFonts w:ascii="Calibri" w:hAnsi="Calibri" w:cs="Calibri"/>
+          <w:color w:val="000000"/>
+          <w:sz w:val="24"/>
+        </w:rPr>
+      </w:pPr>
+      <w:r>
+        <w:rPr>
+          <w:rFonts w:ascii="Calibri" w:hAnsi="Calibri" w:cs="Calibri"/>
+          <w:color w:val="000000"/>
+          <w:sz w:val="24"/>
+        </w:rPr>
+        <w:t xml:space="preserve">Slouzi k </w:t>
+      </w:r>
+      <w:r>
+        <w:rPr>
+          <w:rFonts w:ascii="Calibri" w:hAnsi="Calibri" w:cs="Calibri"/>
+          <w:color w:val="000000"/>
+          <w:sz w:val="24"/>
+        </w:rPr>
+        <w:t>identifikace clickOnce aplikace</w:t>
+      </w:r>
+      <w:r>
+        <w:rPr>
+          <w:rFonts w:ascii="Calibri" w:hAnsi="Calibri" w:cs="Calibri"/>
+          <w:color w:val="000000"/>
+          <w:sz w:val="24"/>
+        </w:rPr>
+        <w:t xml:space="preserve">. </w:t>
+      </w:r>
+    </w:p>
+    <w:p>
+      <w:pPr>
+        <w:rPr>
+          <w:rFonts w:ascii="Calibri" w:hAnsi="Calibri" w:cs="Calibri"/>
+          <w:color w:val="000000"/>
+          <w:sz w:val="24"/>
+        </w:rPr>
+      </w:pPr>
+      <w:r>
+        <w:rPr>
+          <w:rFonts w:ascii="Calibri" w:hAnsi="Calibri" w:cs="Calibri"/>
+          <w:color w:val="000000"/>
+          <w:sz w:val="24"/>
+        </w:rPr>
+        <w:t>Vygenerovani:</w:t>
+      </w:r>
+      <w:r>
+        <w:rPr>
+          <w:rFonts w:ascii="Calibri" w:hAnsi="Calibri" w:cs="Calibri"/>
+          <w:color w:val="000000"/>
+          <w:sz w:val="24"/>
+        </w:rPr>
+        <w:t xml:space="preserve"> Ve VS: </w:t>
+      </w:r>
+      <w:r>
+        <w:rPr>
+          <w:rFonts w:ascii="Calibri" w:hAnsi="Calibri" w:cs="Calibri"/>
+          <w:color w:val="000000"/>
+          <w:sz w:val="24"/>
+        </w:rPr>
+        <w:t xml:space="preserve"> Shell</w:t>
+      </w:r>
+      <w:r>
+        <w:rPr>
+          <w:rFonts w:ascii="Calibri" w:hAnsi="Calibri" w:cs="Calibri"/>
+          <w:color w:val="000000"/>
+          <w:sz w:val="24"/>
+        </w:rPr>
+        <w:t xml:space="preserve">projekt -&gt; ptm -&gt; properties -&gt; Signing -&gt; Create new certificate. </w:t>
+      </w:r>
+    </w:p>
+    <w:p>
+      <w:pPr>
+        <w:rPr>
+          <w:rFonts w:ascii="Calibri" w:hAnsi="Calibri" w:cs="Calibri"/>
+          <w:color w:val="000000"/>
+          <w:sz w:val="24"/>
+        </w:rPr>
+      </w:pPr>
+      <w:r>
+        <w:rPr>
+          <w:rFonts w:ascii="Calibri" w:hAnsi="Calibri" w:cs="Calibri"/>
+          <w:noProof/>
+          <w:color w:val="000000"/>
+          <w:sz w:val="24"/>
+          <w:lang w:val="en-US"/>
+        </w:rPr>
         <w:lastRenderedPageBreak/>
-        <w:t>Odinstalace ClickOnce</w:t>
-      </w:r>
-    </w:p>
-    <w:p>
-      <w:r>
-        <w:t>Pokud se ClickOnce presto nechce spustit, musim ho odinstalovat na PC v Apps and Features</w:t>
+        <w:drawing>
+          <wp:inline distT="0" distB="0" distL="0" distR="0" wp14:anchorId="42065117" wp14:editId="01759386">
+            <wp:extent cx="8430802" cy="3801005"/>
+            <wp:effectExtent l="0" t="0" r="8890" b="9525"/>
+            <wp:docPr id="10" name="Obrázek 10"/>
+            <wp:cNvGraphicFramePr>
+              <a:graphicFrameLocks xmlns:a="http://schemas.openxmlformats.org/drawingml/2006/main" noChangeAspect="1"/>
+            </wp:cNvGraphicFramePr>
+            <a:graphic xmlns:a="http://schemas.openxmlformats.org/drawingml/2006/main">
+              <a:graphicData uri="http://schemas.openxmlformats.org/drawingml/2006/picture">
+                <pic:pic xmlns:pic="http://schemas.openxmlformats.org/drawingml/2006/picture">
+                  <pic:nvPicPr>
+                    <pic:cNvPr id="10" name="C7C8AA2.tmp"/>
+                    <pic:cNvPicPr/>
+                  </pic:nvPicPr>
+                  <pic:blipFill>
+                    <a:blip r:embed="rId26">
+                      <a:extLst>
+                        <a:ext uri="{28A0092B-C50C-407E-A947-70E740481C1C}">
+                          <a14:useLocalDpi xmlns:a14="http://schemas.microsoft.com/office/drawing/2010/main" val="0"/>
+                        </a:ext>
+                      </a:extLst>
+                    </a:blip>
+                    <a:stretch>
+                      <a:fillRect/>
+                    </a:stretch>
+                  </pic:blipFill>
+                  <pic:spPr>
+                    <a:xfrm>
+                      <a:off x="0" y="0"/>
+                      <a:ext cx="8430802" cy="3801005"/>
+                    </a:xfrm>
+                    <a:prstGeom prst="rect">
+                      <a:avLst/>
+                    </a:prstGeom>
+                  </pic:spPr>
+                </pic:pic>
+              </a:graphicData>
+            </a:graphic>
+          </wp:inline>
+        </w:drawing>
+      </w:r>
+    </w:p>
+    <w:p>
+      <w:pPr>
+        <w:rPr>
+          <w:rFonts w:ascii="Calibri" w:hAnsi="Calibri" w:cs="Calibri"/>
+          <w:color w:val="000000"/>
+          <w:sz w:val="24"/>
+        </w:rPr>
+      </w:pPr>
+      <w:r>
+        <w:rPr>
+          <w:rFonts w:ascii="Calibri" w:hAnsi="Calibri" w:cs="Calibri"/>
+          <w:color w:val="000000"/>
+          <w:sz w:val="24"/>
+        </w:rPr>
+        <w:t>Prekopirovat o uroven vyse v totalCommanderu (na uroven sln)</w:t>
+      </w:r>
+      <w:r>
+        <w:rPr>
+          <w:rFonts w:ascii="Calibri" w:hAnsi="Calibri" w:cs="Calibri"/>
+          <w:color w:val="000000"/>
+          <w:sz w:val="24"/>
+        </w:rPr>
+        <w:t xml:space="preserve">, prejmenovat </w:t>
+      </w:r>
+    </w:p>
+    <w:p>
+      <w:pPr>
+        <w:rPr>
+          <w:rFonts w:ascii="Calibri" w:hAnsi="Calibri" w:cs="Calibri"/>
+          <w:color w:val="000000"/>
+          <w:sz w:val="24"/>
+        </w:rPr>
+      </w:pPr>
+      <w:r>
+        <w:rPr>
+          <w:rFonts w:ascii="Calibri" w:hAnsi="Calibri" w:cs="Calibri"/>
+          <w:noProof/>
+          <w:color w:val="000000"/>
+          <w:sz w:val="24"/>
+          <w:lang w:val="en-US"/>
+        </w:rPr>
+        <w:drawing>
+          <wp:inline distT="0" distB="0" distL="0" distR="0" wp14:anchorId="38A99FD5" wp14:editId="006368C2">
+            <wp:extent cx="3838755" cy="2641724"/>
+            <wp:effectExtent l="0" t="0" r="9525" b="6350"/>
+            <wp:docPr id="11" name="Obrázek 11"/>
+            <wp:cNvGraphicFramePr>
+              <a:graphicFrameLocks xmlns:a="http://schemas.openxmlformats.org/drawingml/2006/main" noChangeAspect="1"/>
+            </wp:cNvGraphicFramePr>
+            <a:graphic xmlns:a="http://schemas.openxmlformats.org/drawingml/2006/main">
+              <a:graphicData uri="http://schemas.openxmlformats.org/drawingml/2006/picture">
+                <pic:pic xmlns:pic="http://schemas.openxmlformats.org/drawingml/2006/picture">
+                  <pic:nvPicPr>
+                    <pic:cNvPr id="11" name="C7C93B6.tmp"/>
+                    <pic:cNvPicPr/>
+                  </pic:nvPicPr>
+                  <pic:blipFill>
+                    <a:blip r:embed="rId27">
+                      <a:extLst>
+                        <a:ext uri="{28A0092B-C50C-407E-A947-70E740481C1C}">
+                          <a14:useLocalDpi xmlns:a14="http://schemas.microsoft.com/office/drawing/2010/main" val="0"/>
+                        </a:ext>
+                      </a:extLst>
+                    </a:blip>
+                    <a:stretch>
+                      <a:fillRect/>
+                    </a:stretch>
+                  </pic:blipFill>
+                  <pic:spPr>
+                    <a:xfrm>
+                      <a:off x="0" y="0"/>
+                      <a:ext cx="3843415" cy="2644931"/>
+                    </a:xfrm>
+                    <a:prstGeom prst="rect">
+                      <a:avLst/>
+                    </a:prstGeom>
+                  </pic:spPr>
+                </pic:pic>
+              </a:graphicData>
+            </a:graphic>
+          </wp:inline>
+        </w:drawing>
+      </w:r>
+    </w:p>
+    <w:p>
+      <w:pPr>
+        <w:rPr>
+          <w:rFonts w:ascii="Calibri" w:hAnsi="Calibri" w:cs="Calibri"/>
+          <w:color w:val="000000"/>
+          <w:sz w:val="24"/>
+        </w:rPr>
+      </w:pPr>
+      <w:r>
+        <w:rPr>
+          <w:rFonts w:ascii="Calibri" w:hAnsi="Calibri" w:cs="Calibri"/>
+          <w:color w:val="000000"/>
+          <w:sz w:val="24"/>
+        </w:rPr>
+        <w:t xml:space="preserve">Upravit jednotlive deploy batky tak aby nasly cestu ke klici </w:t>
       </w:r>
       <w:bookmarkStart w:id="0" w:name="_GoBack"/>
       <w:bookmarkEnd w:id="0"/>
+    </w:p>
+    <w:p>
+      <w:pPr>
+        <w:pStyle w:val="Nadpis1"/>
+      </w:pPr>
+      <w:r>
+        <w:t>Odinstalace ClickOnce</w:t>
+      </w:r>
+    </w:p>
+    <w:p>
+      <w:r>
+        <w:t>Pokud se ClickOnce presto nechce spustit, musim ho odinstalovat na PC v Apps and Features</w:t>
+      </w:r>
     </w:p>
     <w:p/>
     <w:sectPr>

</xml_diff>

<commit_message>
ClickOnce reseni could not open manifest
</commit_message>
<xml_diff>
--- a/Click Once vse.docx
+++ b/Click Once vse.docx
@@ -229,7 +229,7 @@
         <w:tblLook w:val="04A0" w:firstRow="1" w:lastRow="0" w:firstColumn="1" w:lastColumn="0" w:noHBand="0" w:noVBand="1"/>
       </w:tblPr>
       <w:tblGrid>
-        <w:gridCol w:w="7143"/>
+        <w:gridCol w:w="7410"/>
       </w:tblGrid>
       <w:tr>
         <w:trPr>
@@ -1711,7 +1711,6 @@
     <w:p>
       <w:pPr>
         <w:pStyle w:val="Nadpis1"/>
-        <w:spacing w:line="240" w:lineRule="auto"/>
         <w:rPr>
           <w:lang w:val="en-US"/>
         </w:rPr>
@@ -3093,40 +3092,40 @@
           <w:color w:val="000000"/>
           <w:sz w:val="24"/>
         </w:rPr>
-        <w:t xml:space="preserve">Slouzi k </w:t>
-      </w:r>
-      <w:r>
+        <w:t xml:space="preserve">Slouzi k identifikace clickOnce aplikace. </w:t>
+      </w:r>
+    </w:p>
+    <w:p>
+      <w:pPr>
         <w:rPr>
           <w:rFonts w:ascii="Calibri" w:hAnsi="Calibri" w:cs="Calibri"/>
           <w:color w:val="000000"/>
           <w:sz w:val="24"/>
         </w:rPr>
-        <w:t>identifikace clickOnce aplikace</w:t>
-      </w:r>
+      </w:pPr>
       <w:r>
         <w:rPr>
           <w:rFonts w:ascii="Calibri" w:hAnsi="Calibri" w:cs="Calibri"/>
           <w:color w:val="000000"/>
           <w:sz w:val="24"/>
         </w:rPr>
-        <w:t xml:space="preserve">. </w:t>
-      </w:r>
-    </w:p>
-    <w:p>
-      <w:pPr>
+        <w:t>Vygenerovani:</w:t>
+      </w:r>
+      <w:r>
         <w:rPr>
           <w:rFonts w:ascii="Calibri" w:hAnsi="Calibri" w:cs="Calibri"/>
           <w:color w:val="000000"/>
           <w:sz w:val="24"/>
         </w:rPr>
-      </w:pPr>
+        <w:t xml:space="preserve"> Ve VS: </w:t>
+      </w:r>
       <w:r>
         <w:rPr>
           <w:rFonts w:ascii="Calibri" w:hAnsi="Calibri" w:cs="Calibri"/>
           <w:color w:val="000000"/>
           <w:sz w:val="24"/>
         </w:rPr>
-        <w:t>Vygenerovani:</w:t>
+        <w:t xml:space="preserve"> Shell</w:t>
       </w:r>
       <w:r>
         <w:rPr>
@@ -3134,42 +3133,25 @@
           <w:color w:val="000000"/>
           <w:sz w:val="24"/>
         </w:rPr>
-        <w:t xml:space="preserve"> Ve VS: </w:t>
-      </w:r>
-      <w:r>
+        <w:t xml:space="preserve">projekt -&gt; ptm -&gt; properties -&gt; Signing -&gt; Create new certificate. </w:t>
+      </w:r>
+    </w:p>
+    <w:p>
+      <w:pPr>
         <w:rPr>
           <w:rFonts w:ascii="Calibri" w:hAnsi="Calibri" w:cs="Calibri"/>
           <w:color w:val="000000"/>
           <w:sz w:val="24"/>
         </w:rPr>
-        <w:t xml:space="preserve"> Shell</w:t>
-      </w:r>
-      <w:r>
-        <w:rPr>
-          <w:rFonts w:ascii="Calibri" w:hAnsi="Calibri" w:cs="Calibri"/>
+      </w:pPr>
+      <w:r>
+        <w:rPr>
+          <w:rFonts w:ascii="Calibri" w:hAnsi="Calibri" w:cs="Calibri"/>
+          <w:noProof/>
           <w:color w:val="000000"/>
           <w:sz w:val="24"/>
-        </w:rPr>
-        <w:t xml:space="preserve">projekt -&gt; ptm -&gt; properties -&gt; Signing -&gt; Create new certificate. </w:t>
-      </w:r>
-    </w:p>
-    <w:p>
-      <w:pPr>
-        <w:rPr>
-          <w:rFonts w:ascii="Calibri" w:hAnsi="Calibri" w:cs="Calibri"/>
-          <w:color w:val="000000"/>
-          <w:sz w:val="24"/>
-        </w:rPr>
-      </w:pPr>
-      <w:r>
-        <w:rPr>
-          <w:rFonts w:ascii="Calibri" w:hAnsi="Calibri" w:cs="Calibri"/>
-          <w:noProof/>
-          <w:color w:val="000000"/>
-          <w:sz w:val="24"/>
-          <w:lang w:val="en-US"/>
-        </w:rPr>
-        <w:lastRenderedPageBreak/>
+          <w:lang w:val="en-US"/>
+        </w:rPr>
         <w:drawing>
           <wp:inline distT="0" distB="0" distL="0" distR="0" wp14:anchorId="42065117" wp14:editId="01759386">
             <wp:extent cx="8430802" cy="3801005"/>
@@ -3227,15 +3209,7 @@
           <w:color w:val="000000"/>
           <w:sz w:val="24"/>
         </w:rPr>
-        <w:t>Prekopirovat o uroven vyse v totalCommanderu (na uroven sln)</w:t>
-      </w:r>
-      <w:r>
-        <w:rPr>
-          <w:rFonts w:ascii="Calibri" w:hAnsi="Calibri" w:cs="Calibri"/>
-          <w:color w:val="000000"/>
-          <w:sz w:val="24"/>
-        </w:rPr>
-        <w:t xml:space="preserve">, prejmenovat </w:t>
+        <w:t xml:space="preserve">Prekopirovat o uroven vyse v totalCommanderu (na uroven sln), prejmenovat </w:t>
       </w:r>
     </w:p>
     <w:p>
@@ -3313,15 +3287,570 @@
         </w:rPr>
         <w:t xml:space="preserve">Upravit jednotlive deploy batky tak aby nasly cestu ke klici </w:t>
       </w:r>
+    </w:p>
+    <w:p>
+      <w:pPr>
+        <w:pStyle w:val="Nadpis1"/>
+      </w:pPr>
+      <w:r>
+        <w:t>exe.manifest: the manifest may not be valid or the file could not be opened.</w:t>
+      </w:r>
+    </w:p>
+    <w:p>
+      <w:pPr>
+        <w:rPr>
+          <w:rFonts w:ascii="Calibri" w:hAnsi="Calibri" w:cs="Calibri"/>
+          <w:strike/>
+          <w:color w:val="000000"/>
+          <w:sz w:val="24"/>
+        </w:rPr>
+      </w:pPr>
+      <w:r>
+        <w:rPr>
+          <w:rFonts w:ascii="Calibri" w:hAnsi="Calibri" w:cs="Calibri"/>
+          <w:strike/>
+          <w:color w:val="000000"/>
+          <w:sz w:val="24"/>
+        </w:rPr>
+        <w:t xml:space="preserve">Menil jsem nanti build za powerShell a nejspise byla spatne syntaxe. Problem byl v Pricingu, protože je o uroven jinak nez media softy. </w:t>
+      </w:r>
+    </w:p>
+    <w:p>
+      <w:pPr>
+        <w:rPr>
+          <w:rFonts w:ascii="Calibri" w:hAnsi="Calibri" w:cs="Calibri"/>
+          <w:strike/>
+          <w:color w:val="000000"/>
+          <w:sz w:val="24"/>
+        </w:rPr>
+      </w:pPr>
+      <w:r>
+        <w:rPr>
+          <w:rFonts w:ascii="Calibri" w:hAnsi="Calibri" w:cs="Calibri"/>
+          <w:strike/>
+          <w:color w:val="000000"/>
+          <w:sz w:val="24"/>
+        </w:rPr>
+        <w:t>powershell -ExecutionPolicy Unrestricted "..\_scripts\MsBuild.ps1" -RepositoryDir ..\..\ -RestoreNuget $false -ModuleDir "." -Solutions "MIR.Pricing.sln" -PublishAssemblyName "%assemblyName%"</w:t>
+      </w:r>
+    </w:p>
+    <w:p>
+      <w:pPr>
+        <w:rPr>
+          <w:rFonts w:ascii="Calibri" w:hAnsi="Calibri" w:cs="Calibri"/>
+          <w:b/>
+          <w:color w:val="000000"/>
+          <w:sz w:val="28"/>
+        </w:rPr>
+      </w:pPr>
+      <w:r>
+        <w:rPr>
+          <w:rFonts w:ascii="Calibri" w:hAnsi="Calibri" w:cs="Calibri"/>
+          <w:b/>
+          <w:color w:val="FF0000"/>
+          <w:sz w:val="28"/>
+        </w:rPr>
+        <w:t>Takze:  je několik moznosti jak pouzit powershell:</w:t>
+      </w:r>
+      <w:r>
+        <w:rPr>
+          <w:rFonts w:ascii="Calibri" w:hAnsi="Calibri" w:cs="Calibri"/>
+          <w:b/>
+          <w:color w:val="000000"/>
+          <w:sz w:val="28"/>
+        </w:rPr>
+        <w:t xml:space="preserve"> </w:t>
+      </w:r>
+    </w:p>
+    <w:p>
+      <w:pPr>
+        <w:rPr>
+          <w:rFonts w:ascii="Calibri" w:hAnsi="Calibri" w:cs="Calibri"/>
+          <w:b/>
+          <w:color w:val="000000"/>
+          <w:sz w:val="28"/>
+        </w:rPr>
+      </w:pPr>
+      <w:r>
+        <w:rPr>
+          <w:rFonts w:ascii="Calibri" w:hAnsi="Calibri" w:cs="Calibri"/>
+          <w:b/>
+          <w:sz w:val="28"/>
+        </w:rPr>
+        <w:t>První</w:t>
+      </w:r>
+      <w:r>
+        <w:rPr>
+          <w:rFonts w:ascii="Calibri" w:hAnsi="Calibri" w:cs="Calibri"/>
+          <w:b/>
+          <w:color w:val="000000"/>
+          <w:sz w:val="28"/>
+        </w:rPr>
+        <w:t>: mam assemblyName (scanovadlo):</w:t>
+      </w:r>
       <w:bookmarkStart w:id="0" w:name="_GoBack"/>
       <w:bookmarkEnd w:id="0"/>
     </w:p>
     <w:p>
       <w:pPr>
+        <w:spacing w:line="240" w:lineRule="auto"/>
+        <w:rPr>
+          <w:rFonts w:ascii="Calibri" w:hAnsi="Calibri" w:cs="Calibri"/>
+          <w:color w:val="000000"/>
+        </w:rPr>
+      </w:pPr>
+      <w:r>
+        <w:rPr>
+          <w:rFonts w:ascii="Calibri" w:hAnsi="Calibri" w:cs="Calibri"/>
+          <w:color w:val="000000"/>
+        </w:rPr>
+        <w:tab/>
+      </w:r>
+      <w:r>
+        <w:rPr>
+          <w:rFonts w:ascii="Calibri" w:hAnsi="Calibri" w:cs="Calibri"/>
+          <w:color w:val="000000"/>
+        </w:rPr>
+        <w:t>SET simpleAssemblyName=MIR.PrintStorage.Scanning2.Shell</w:t>
+      </w:r>
+    </w:p>
+    <w:p>
+      <w:pPr>
+        <w:spacing w:line="240" w:lineRule="auto"/>
+        <w:ind w:left="708"/>
+        <w:rPr>
+          <w:rFonts w:ascii="Calibri" w:hAnsi="Calibri" w:cs="Calibri"/>
+          <w:color w:val="000000"/>
+        </w:rPr>
+      </w:pPr>
+      <w:r>
+        <w:rPr>
+          <w:rFonts w:ascii="Calibri" w:hAnsi="Calibri" w:cs="Calibri"/>
+          <w:color w:val="000000"/>
+        </w:rPr>
+        <w:t>SET assemblyName=%simpleAssemblyName%.%language%.%environment%</w:t>
+      </w:r>
+    </w:p>
+    <w:p>
+      <w:pPr>
+        <w:spacing w:line="240" w:lineRule="auto"/>
+        <w:ind w:left="708"/>
+        <w:rPr>
+          <w:rFonts w:ascii="Calibri" w:hAnsi="Calibri" w:cs="Calibri"/>
+          <w:color w:val="000000"/>
+        </w:rPr>
+      </w:pPr>
+      <w:r>
+        <w:rPr>
+          <w:rFonts w:ascii="Calibri" w:hAnsi="Calibri" w:cs="Calibri"/>
+          <w:color w:val="000000"/>
+        </w:rPr>
+        <w:t>@echo AssemblyName is: %assemblyName%</w:t>
+      </w:r>
+    </w:p>
+    <w:p>
+      <w:pPr>
+        <w:spacing w:line="240" w:lineRule="auto"/>
+        <w:ind w:left="708"/>
+        <w:rPr>
+          <w:rFonts w:ascii="Calibri" w:hAnsi="Calibri" w:cs="Calibri"/>
+          <w:color w:val="000000"/>
+        </w:rPr>
+      </w:pPr>
+      <w:r>
+        <w:rPr>
+          <w:rFonts w:ascii="Calibri" w:hAnsi="Calibri" w:cs="Calibri"/>
+          <w:color w:val="000000"/>
+        </w:rPr>
+        <w:t>@echo.</w:t>
+      </w:r>
+    </w:p>
+    <w:p>
+      <w:pPr>
+        <w:spacing w:line="240" w:lineRule="auto"/>
+        <w:ind w:left="708"/>
+        <w:rPr>
+          <w:rFonts w:ascii="Calibri" w:hAnsi="Calibri" w:cs="Calibri"/>
+          <w:color w:val="000000"/>
+        </w:rPr>
+      </w:pPr>
+    </w:p>
+    <w:p>
+      <w:pPr>
+        <w:spacing w:line="240" w:lineRule="auto"/>
+        <w:ind w:left="708"/>
+        <w:rPr>
+          <w:rFonts w:ascii="Calibri" w:hAnsi="Calibri" w:cs="Calibri"/>
+          <w:color w:val="000000"/>
+        </w:rPr>
+      </w:pPr>
+      <w:r>
+        <w:rPr>
+          <w:rFonts w:ascii="Calibri" w:hAnsi="Calibri" w:cs="Calibri"/>
+          <w:color w:val="000000"/>
+        </w:rPr>
+        <w:t>SET exeName=%assemblyName%.exe</w:t>
+      </w:r>
+    </w:p>
+    <w:p>
+      <w:pPr>
+        <w:spacing w:line="240" w:lineRule="auto"/>
+        <w:ind w:left="708"/>
+        <w:rPr>
+          <w:rFonts w:ascii="Calibri" w:hAnsi="Calibri" w:cs="Calibri"/>
+          <w:color w:val="000000"/>
+        </w:rPr>
+      </w:pPr>
+      <w:r>
+        <w:rPr>
+          <w:rFonts w:ascii="Calibri" w:hAnsi="Calibri" w:cs="Calibri"/>
+          <w:color w:val="000000"/>
+        </w:rPr>
+        <w:lastRenderedPageBreak/>
+        <w:t>@echo ExeName is: %exeName%</w:t>
+      </w:r>
+    </w:p>
+    <w:p>
+      <w:pPr>
+        <w:spacing w:line="240" w:lineRule="auto"/>
+        <w:ind w:left="708"/>
+        <w:rPr>
+          <w:rFonts w:ascii="Calibri" w:hAnsi="Calibri" w:cs="Calibri"/>
+          <w:color w:val="000000"/>
+        </w:rPr>
+      </w:pPr>
+      <w:r>
+        <w:rPr>
+          <w:rFonts w:ascii="Calibri" w:hAnsi="Calibri" w:cs="Calibri"/>
+          <w:color w:val="000000"/>
+        </w:rPr>
+        <w:t>@echo.</w:t>
+      </w:r>
+    </w:p>
+    <w:p>
+      <w:pPr>
+        <w:spacing w:line="240" w:lineRule="auto"/>
+        <w:ind w:left="708"/>
+        <w:rPr>
+          <w:rFonts w:ascii="Calibri" w:hAnsi="Calibri" w:cs="Calibri"/>
+          <w:b/>
+          <w:color w:val="000000"/>
+        </w:rPr>
+      </w:pPr>
+      <w:r>
+        <w:rPr>
+          <w:rFonts w:ascii="Calibri" w:hAnsi="Calibri" w:cs="Calibri"/>
+          <w:b/>
+          <w:color w:val="000000"/>
+        </w:rPr>
+        <w:t>powerShell pak vypada takto:</w:t>
+      </w:r>
+    </w:p>
+    <w:p>
+      <w:pPr>
+        <w:spacing w:line="240" w:lineRule="auto"/>
+        <w:ind w:left="708"/>
+        <w:rPr>
+          <w:rFonts w:ascii="Calibri" w:hAnsi="Calibri" w:cs="Calibri"/>
+          <w:color w:val="000000"/>
+        </w:rPr>
+      </w:pPr>
+      <w:r>
+        <w:rPr>
+          <w:rFonts w:ascii="Calibri" w:hAnsi="Calibri" w:cs="Calibri"/>
+          <w:color w:val="000000"/>
+        </w:rPr>
+        <w:t>@echo running build...</w:t>
+      </w:r>
+    </w:p>
+    <w:p>
+      <w:pPr>
+        <w:spacing w:line="240" w:lineRule="auto"/>
+        <w:ind w:left="708"/>
+        <w:rPr>
+          <w:rFonts w:ascii="Calibri" w:hAnsi="Calibri" w:cs="Calibri"/>
+          <w:color w:val="000000"/>
+        </w:rPr>
+      </w:pPr>
+      <w:r>
+        <w:rPr>
+          <w:rFonts w:ascii="Calibri" w:hAnsi="Calibri" w:cs="Calibri"/>
+          <w:color w:val="000000"/>
+        </w:rPr>
+        <w:t xml:space="preserve">powershell -ExecutionPolicy Unrestricted "..\..\_scripts\MsBuild.ps1" -RepositoryDir ..\..\..\ -RestoreNuget $false -ModuleDir "." -Solutions "MIR.PrintStorage.Scanning2.sln" -NoTests $true </w:t>
+      </w:r>
+      <w:r>
+        <w:rPr>
+          <w:rFonts w:ascii="Calibri" w:hAnsi="Calibri" w:cs="Calibri"/>
+          <w:color w:val="000000"/>
+          <w:highlight w:val="red"/>
+        </w:rPr>
+        <w:t>-PublishAssemblyName "%assemblyName%"</w:t>
+      </w:r>
+      <w:r>
+        <w:rPr>
+          <w:rFonts w:ascii="Calibri" w:hAnsi="Calibri" w:cs="Calibri"/>
+          <w:color w:val="000000"/>
+        </w:rPr>
+        <w:t xml:space="preserve"> </w:t>
+      </w:r>
+    </w:p>
+    <w:p>
+      <w:pPr>
+        <w:spacing w:line="240" w:lineRule="auto"/>
+        <w:rPr>
+          <w:rFonts w:ascii="Calibri" w:hAnsi="Calibri" w:cs="Calibri"/>
+          <w:color w:val="000000"/>
+        </w:rPr>
+      </w:pPr>
+    </w:p>
+    <w:p>
+      <w:pPr>
+        <w:spacing w:line="240" w:lineRule="auto"/>
+        <w:rPr>
+          <w:rFonts w:ascii="Calibri" w:hAnsi="Calibri" w:cs="Calibri"/>
+          <w:b/>
+          <w:color w:val="000000"/>
+          <w:sz w:val="28"/>
+        </w:rPr>
+      </w:pPr>
+      <w:r>
+        <w:rPr>
+          <w:rFonts w:ascii="Calibri" w:hAnsi="Calibri" w:cs="Calibri"/>
+          <w:b/>
+          <w:color w:val="000000"/>
+          <w:sz w:val="28"/>
+        </w:rPr>
+        <w:t>Druha: nemam assemblyName (Pricing)</w:t>
+      </w:r>
+    </w:p>
+    <w:p>
+      <w:pPr>
+        <w:spacing w:line="240" w:lineRule="auto"/>
+        <w:rPr>
+          <w:rFonts w:ascii="Calibri" w:hAnsi="Calibri" w:cs="Calibri"/>
+          <w:color w:val="000000"/>
+        </w:rPr>
+      </w:pPr>
+      <w:r>
+        <w:rPr>
+          <w:rFonts w:ascii="Calibri" w:hAnsi="Calibri" w:cs="Calibri"/>
+          <w:b/>
+          <w:color w:val="000000"/>
+          <w:sz w:val="24"/>
+        </w:rPr>
+        <w:tab/>
+      </w:r>
+      <w:r>
+        <w:rPr>
+          <w:rFonts w:ascii="Calibri" w:hAnsi="Calibri" w:cs="Calibri"/>
+          <w:color w:val="000000"/>
+        </w:rPr>
+        <w:t>SET exeName=MIR.Pricing.Shell.exe</w:t>
+      </w:r>
+    </w:p>
+    <w:p>
+      <w:pPr>
+        <w:spacing w:line="240" w:lineRule="auto"/>
+        <w:ind w:left="708"/>
+        <w:rPr>
+          <w:rFonts w:ascii="Calibri" w:hAnsi="Calibri" w:cs="Calibri"/>
+          <w:color w:val="000000"/>
+        </w:rPr>
+      </w:pPr>
+      <w:r>
+        <w:rPr>
+          <w:rFonts w:ascii="Calibri" w:hAnsi="Calibri" w:cs="Calibri"/>
+          <w:color w:val="000000"/>
+        </w:rPr>
+        <w:t>@echo ExeName is: %exeName%</w:t>
+      </w:r>
+    </w:p>
+    <w:p>
+      <w:pPr>
+        <w:spacing w:line="240" w:lineRule="auto"/>
+        <w:ind w:left="708"/>
+        <w:rPr>
+          <w:rFonts w:ascii="Calibri" w:hAnsi="Calibri" w:cs="Calibri"/>
+          <w:color w:val="000000"/>
+        </w:rPr>
+      </w:pPr>
+      <w:r>
+        <w:rPr>
+          <w:rFonts w:ascii="Calibri" w:hAnsi="Calibri" w:cs="Calibri"/>
+          <w:color w:val="000000"/>
+        </w:rPr>
+        <w:t>@echo.</w:t>
+      </w:r>
+    </w:p>
+    <w:p>
+      <w:pPr>
+        <w:spacing w:line="240" w:lineRule="auto"/>
+        <w:ind w:left="708"/>
+        <w:rPr>
+          <w:rFonts w:ascii="Calibri" w:hAnsi="Calibri" w:cs="Calibri"/>
+          <w:color w:val="000000"/>
+        </w:rPr>
+      </w:pPr>
+    </w:p>
+    <w:p>
+      <w:pPr>
+        <w:spacing w:line="240" w:lineRule="auto"/>
+        <w:ind w:left="708"/>
+        <w:rPr>
+          <w:rFonts w:ascii="Calibri" w:hAnsi="Calibri" w:cs="Calibri"/>
+          <w:color w:val="000000"/>
+        </w:rPr>
+      </w:pPr>
+      <w:r>
+        <w:rPr>
+          <w:rFonts w:ascii="Calibri" w:hAnsi="Calibri" w:cs="Calibri"/>
+          <w:color w:val="000000"/>
+        </w:rPr>
+        <w:t>SET appName=Pricing %language% %environment%</w:t>
+      </w:r>
+    </w:p>
+    <w:p>
+      <w:pPr>
+        <w:spacing w:line="240" w:lineRule="auto"/>
+        <w:ind w:left="708"/>
+        <w:rPr>
+          <w:rFonts w:ascii="Calibri" w:hAnsi="Calibri" w:cs="Calibri"/>
+          <w:color w:val="000000"/>
+        </w:rPr>
+      </w:pPr>
+      <w:r>
+        <w:rPr>
+          <w:rFonts w:ascii="Calibri" w:hAnsi="Calibri" w:cs="Calibri"/>
+          <w:color w:val="000000"/>
+        </w:rPr>
+        <w:t>@echo Application name is: %appName%</w:t>
+      </w:r>
+    </w:p>
+    <w:p>
+      <w:pPr>
+        <w:spacing w:line="240" w:lineRule="auto"/>
+        <w:ind w:left="708"/>
+        <w:rPr>
+          <w:rFonts w:ascii="Calibri" w:hAnsi="Calibri" w:cs="Calibri"/>
+          <w:color w:val="000000"/>
+        </w:rPr>
+      </w:pPr>
+      <w:r>
+        <w:rPr>
+          <w:rFonts w:ascii="Calibri" w:hAnsi="Calibri" w:cs="Calibri"/>
+          <w:color w:val="000000"/>
+        </w:rPr>
+        <w:t>@echo.</w:t>
+      </w:r>
+    </w:p>
+    <w:p>
+      <w:pPr>
+        <w:spacing w:line="240" w:lineRule="auto"/>
+        <w:ind w:left="708"/>
+        <w:rPr>
+          <w:rFonts w:ascii="Calibri" w:hAnsi="Calibri" w:cs="Calibri"/>
+          <w:b/>
+          <w:color w:val="000000"/>
+        </w:rPr>
+      </w:pPr>
+      <w:r>
+        <w:rPr>
+          <w:rFonts w:ascii="Calibri" w:hAnsi="Calibri" w:cs="Calibri"/>
+          <w:b/>
+          <w:color w:val="000000"/>
+        </w:rPr>
+        <w:t>powerShell pak vypada takto :</w:t>
+      </w:r>
+    </w:p>
+    <w:p>
+      <w:pPr>
+        <w:spacing w:line="240" w:lineRule="auto"/>
+        <w:ind w:left="708"/>
+        <w:rPr>
+          <w:rFonts w:ascii="Calibri" w:hAnsi="Calibri" w:cs="Calibri"/>
+          <w:color w:val="000000"/>
+        </w:rPr>
+      </w:pPr>
+      <w:r>
+        <w:rPr>
+          <w:rFonts w:ascii="Calibri" w:hAnsi="Calibri" w:cs="Calibri"/>
+          <w:color w:val="000000"/>
+        </w:rPr>
+        <w:t>@echo running build...</w:t>
+      </w:r>
+    </w:p>
+    <w:p>
+      <w:pPr>
+        <w:spacing w:line="240" w:lineRule="auto"/>
+        <w:ind w:left="708"/>
+        <w:rPr>
+          <w:rFonts w:ascii="Calibri" w:hAnsi="Calibri" w:cs="Calibri"/>
+          <w:color w:val="000000"/>
+          <w:sz w:val="20"/>
+        </w:rPr>
+      </w:pPr>
+      <w:r>
+        <w:rPr>
+          <w:rFonts w:ascii="Calibri" w:hAnsi="Calibri" w:cs="Calibri"/>
+          <w:color w:val="000000"/>
+        </w:rPr>
+        <w:t>powershell -ExecutionPolicy Unrestricted "..\_scripts\MsBuild.ps1" -RepositoryDir ..\..\ -RestoreNuget $false -ModuleDir "." -Solutions "MIR.Pricing.sln"</w:t>
+      </w:r>
+    </w:p>
+    <w:p>
+      <w:pPr>
         <w:pStyle w:val="Nadpis1"/>
       </w:pPr>
       <w:r>
-        <w:t>Odinstalace ClickOnce</w:t>
+        <w:t>Publish prosel ale aplikace se na I: neobjevila (je tam prazdna slozka)</w:t>
+      </w:r>
+    </w:p>
+    <w:p>
+      <w:pPr>
+        <w:rPr>
+          <w:rFonts w:ascii="Calibri" w:hAnsi="Calibri" w:cs="Calibri"/>
+          <w:color w:val="000000"/>
+          <w:sz w:val="24"/>
+        </w:rPr>
+      </w:pPr>
+      <w:r>
+        <w:rPr>
+          <w:rFonts w:ascii="Calibri" w:hAnsi="Calibri" w:cs="Calibri"/>
+          <w:color w:val="000000"/>
+          <w:sz w:val="24"/>
+        </w:rPr>
+        <w:t xml:space="preserve">Reseni: upravit powerShell script, pridat PublishAssemblyName: </w:t>
+      </w:r>
+      <w:r>
+        <w:rPr>
+          <w:rFonts w:ascii="Calibri" w:hAnsi="Calibri" w:cs="Calibri"/>
+          <w:color w:val="000000"/>
+          <w:sz w:val="24"/>
+        </w:rPr>
+        <w:t xml:space="preserve"> (nektere softy to nemaji -&gt; Normovadlo a jiné jo -&gt; vystrihovadlo)</w:t>
+      </w:r>
+    </w:p>
+    <w:p>
+      <w:r>
+        <w:t xml:space="preserve">powershell -ExecutionPolicy Unrestricted "..\..\..\_scripts\MsBuild.ps1" -RepositoryDir ..\..\..\..\ -RestoreNuget $false -ModuleDir "." -Solutions "MIR.Media.Cutting2.sln" -NoTests $true </w:t>
+      </w:r>
+      <w:r>
+        <w:rPr>
+          <w:highlight w:val="yellow"/>
+        </w:rPr>
+        <w:t>-PublishAssemblyName "%assemblyName%"</w:t>
+      </w:r>
+    </w:p>
+    <w:p>
+      <w:pPr>
+        <w:pStyle w:val="Nadpis1"/>
+      </w:pPr>
+      <w:r>
+        <w:t>Odinstalace Click</w:t>
+      </w:r>
+      <w:r>
+        <w:t>Once</w:t>
       </w:r>
     </w:p>
     <w:p>
@@ -4062,7 +4591,7 @@
   <w:style w:type="paragraph" w:default="1" w:styleId="Normln">
     <w:name w:val="Normal"/>
     <w:qFormat/>
-    <w:rsid w:val="00730E45"/>
+    <w:rsid w:val="00A67FEB"/>
   </w:style>
   <w:style w:type="paragraph" w:styleId="Nadpis1">
     <w:name w:val="heading 1"/>
@@ -4071,7 +4600,7 @@
     <w:link w:val="Nadpis1Char"/>
     <w:uiPriority w:val="9"/>
     <w:qFormat/>
-    <w:rsid w:val="00E21449"/>
+    <w:rsid w:val="005C57D0"/>
     <w:pPr>
       <w:keepNext/>
       <w:keepLines/>
@@ -4081,7 +4610,7 @@
     <w:rPr>
       <w:rFonts w:asciiTheme="majorHAnsi" w:eastAsiaTheme="majorEastAsia" w:hAnsiTheme="majorHAnsi" w:cstheme="majorBidi"/>
       <w:color w:val="2E74B5" w:themeColor="accent1" w:themeShade="BF"/>
-      <w:sz w:val="32"/>
+      <w:sz w:val="28"/>
       <w:szCs w:val="32"/>
     </w:rPr>
   </w:style>
@@ -4110,7 +4639,6 @@
   <w:style w:type="character" w:default="1" w:styleId="Standardnpsmoodstavce">
     <w:name w:val="Default Paragraph Font"/>
     <w:uiPriority w:val="1"/>
-    <w:semiHidden/>
     <w:unhideWhenUsed/>
   </w:style>
   <w:style w:type="table" w:default="1" w:styleId="Normlntabulka">
@@ -4184,11 +4712,11 @@
     <w:basedOn w:val="Standardnpsmoodstavce"/>
     <w:link w:val="Nadpis1"/>
     <w:uiPriority w:val="9"/>
-    <w:rsid w:val="00E21449"/>
+    <w:rsid w:val="005C57D0"/>
     <w:rPr>
       <w:rFonts w:asciiTheme="majorHAnsi" w:eastAsiaTheme="majorEastAsia" w:hAnsiTheme="majorHAnsi" w:cstheme="majorBidi"/>
       <w:color w:val="2E74B5" w:themeColor="accent1" w:themeShade="BF"/>
-      <w:sz w:val="32"/>
+      <w:sz w:val="28"/>
       <w:szCs w:val="32"/>
     </w:rPr>
   </w:style>

</xml_diff>

<commit_message>
ClickOnce - Reference in the manifest does not match identity of  downloaded assembly
</commit_message>
<xml_diff>
--- a/Click Once vse.docx
+++ b/Click Once vse.docx
@@ -261,6 +261,7 @@
                 <w:szCs w:val="24"/>
                 <w:lang w:val="en-US"/>
               </w:rPr>
+              <w:lastRenderedPageBreak/>
               <w:drawing>
                 <wp:inline distT="0" distB="0" distL="0" distR="0" wp14:anchorId="0195078E" wp14:editId="4D4F8ADB">
                   <wp:extent cx="4610100" cy="4186268"/>
@@ -3388,459 +3389,747 @@
         </w:rPr>
         <w:t>: mam assemblyName (scanovadlo):</w:t>
       </w:r>
+    </w:p>
+    <w:p>
+      <w:pPr>
+        <w:spacing w:line="240" w:lineRule="auto"/>
+        <w:rPr>
+          <w:rFonts w:ascii="Calibri" w:hAnsi="Calibri" w:cs="Calibri"/>
+          <w:color w:val="000000"/>
+        </w:rPr>
+      </w:pPr>
+      <w:r>
+        <w:rPr>
+          <w:rFonts w:ascii="Calibri" w:hAnsi="Calibri" w:cs="Calibri"/>
+          <w:color w:val="000000"/>
+        </w:rPr>
+        <w:tab/>
+        <w:t>SET simpleAssemblyName=MIR.PrintStorage.Scanning2.Shell</w:t>
+      </w:r>
+    </w:p>
+    <w:p>
+      <w:pPr>
+        <w:spacing w:line="240" w:lineRule="auto"/>
+        <w:ind w:left="708"/>
+        <w:rPr>
+          <w:rFonts w:ascii="Calibri" w:hAnsi="Calibri" w:cs="Calibri"/>
+          <w:color w:val="000000"/>
+        </w:rPr>
+      </w:pPr>
+      <w:r>
+        <w:rPr>
+          <w:rFonts w:ascii="Calibri" w:hAnsi="Calibri" w:cs="Calibri"/>
+          <w:color w:val="000000"/>
+        </w:rPr>
+        <w:t>SET assemblyName=%simpleAssemblyName%.%language%.%environment%</w:t>
+      </w:r>
+    </w:p>
+    <w:p>
+      <w:pPr>
+        <w:spacing w:line="240" w:lineRule="auto"/>
+        <w:ind w:left="708"/>
+        <w:rPr>
+          <w:rFonts w:ascii="Calibri" w:hAnsi="Calibri" w:cs="Calibri"/>
+          <w:color w:val="000000"/>
+        </w:rPr>
+      </w:pPr>
+      <w:r>
+        <w:rPr>
+          <w:rFonts w:ascii="Calibri" w:hAnsi="Calibri" w:cs="Calibri"/>
+          <w:color w:val="000000"/>
+        </w:rPr>
+        <w:t>@echo AssemblyName is: %assemblyName%</w:t>
+      </w:r>
+    </w:p>
+    <w:p>
+      <w:pPr>
+        <w:spacing w:line="240" w:lineRule="auto"/>
+        <w:ind w:left="708"/>
+        <w:rPr>
+          <w:rFonts w:ascii="Calibri" w:hAnsi="Calibri" w:cs="Calibri"/>
+          <w:color w:val="000000"/>
+        </w:rPr>
+      </w:pPr>
+      <w:r>
+        <w:rPr>
+          <w:rFonts w:ascii="Calibri" w:hAnsi="Calibri" w:cs="Calibri"/>
+          <w:color w:val="000000"/>
+        </w:rPr>
+        <w:t>@echo.</w:t>
+      </w:r>
+    </w:p>
+    <w:p>
+      <w:pPr>
+        <w:spacing w:line="240" w:lineRule="auto"/>
+        <w:ind w:left="708"/>
+        <w:rPr>
+          <w:rFonts w:ascii="Calibri" w:hAnsi="Calibri" w:cs="Calibri"/>
+          <w:color w:val="000000"/>
+        </w:rPr>
+      </w:pPr>
+    </w:p>
+    <w:p>
+      <w:pPr>
+        <w:spacing w:line="240" w:lineRule="auto"/>
+        <w:ind w:left="708"/>
+        <w:rPr>
+          <w:rFonts w:ascii="Calibri" w:hAnsi="Calibri" w:cs="Calibri"/>
+          <w:color w:val="000000"/>
+        </w:rPr>
+      </w:pPr>
+      <w:r>
+        <w:rPr>
+          <w:rFonts w:ascii="Calibri" w:hAnsi="Calibri" w:cs="Calibri"/>
+          <w:color w:val="000000"/>
+        </w:rPr>
+        <w:t>SET exeName=%assemblyName%.exe</w:t>
+      </w:r>
+    </w:p>
+    <w:p>
+      <w:pPr>
+        <w:spacing w:line="240" w:lineRule="auto"/>
+        <w:ind w:left="708"/>
+        <w:rPr>
+          <w:rFonts w:ascii="Calibri" w:hAnsi="Calibri" w:cs="Calibri"/>
+          <w:color w:val="000000"/>
+        </w:rPr>
+      </w:pPr>
+      <w:r>
+        <w:rPr>
+          <w:rFonts w:ascii="Calibri" w:hAnsi="Calibri" w:cs="Calibri"/>
+          <w:color w:val="000000"/>
+        </w:rPr>
+        <w:t>@echo ExeName is: %exeName%</w:t>
+      </w:r>
+    </w:p>
+    <w:p>
+      <w:pPr>
+        <w:spacing w:line="240" w:lineRule="auto"/>
+        <w:ind w:left="708"/>
+        <w:rPr>
+          <w:rFonts w:ascii="Calibri" w:hAnsi="Calibri" w:cs="Calibri"/>
+          <w:color w:val="000000"/>
+        </w:rPr>
+      </w:pPr>
+      <w:r>
+        <w:rPr>
+          <w:rFonts w:ascii="Calibri" w:hAnsi="Calibri" w:cs="Calibri"/>
+          <w:color w:val="000000"/>
+        </w:rPr>
+        <w:t>@echo.</w:t>
+      </w:r>
+    </w:p>
+    <w:p>
+      <w:pPr>
+        <w:spacing w:line="240" w:lineRule="auto"/>
+        <w:ind w:left="708"/>
+        <w:rPr>
+          <w:rFonts w:ascii="Calibri" w:hAnsi="Calibri" w:cs="Calibri"/>
+          <w:b/>
+          <w:color w:val="000000"/>
+        </w:rPr>
+      </w:pPr>
+      <w:r>
+        <w:rPr>
+          <w:rFonts w:ascii="Calibri" w:hAnsi="Calibri" w:cs="Calibri"/>
+          <w:b/>
+          <w:color w:val="000000"/>
+        </w:rPr>
+        <w:t>powerShell pak vypada takto:</w:t>
+      </w:r>
+    </w:p>
+    <w:p>
+      <w:pPr>
+        <w:spacing w:line="240" w:lineRule="auto"/>
+        <w:ind w:left="708"/>
+        <w:rPr>
+          <w:rFonts w:ascii="Calibri" w:hAnsi="Calibri" w:cs="Calibri"/>
+          <w:color w:val="000000"/>
+        </w:rPr>
+      </w:pPr>
+      <w:r>
+        <w:rPr>
+          <w:rFonts w:ascii="Calibri" w:hAnsi="Calibri" w:cs="Calibri"/>
+          <w:color w:val="000000"/>
+        </w:rPr>
+        <w:t>@echo running build...</w:t>
+      </w:r>
+    </w:p>
+    <w:p>
+      <w:pPr>
+        <w:spacing w:line="240" w:lineRule="auto"/>
+        <w:ind w:left="708"/>
+        <w:rPr>
+          <w:rFonts w:ascii="Calibri" w:hAnsi="Calibri" w:cs="Calibri"/>
+          <w:color w:val="000000"/>
+        </w:rPr>
+      </w:pPr>
+      <w:r>
+        <w:rPr>
+          <w:rFonts w:ascii="Calibri" w:hAnsi="Calibri" w:cs="Calibri"/>
+          <w:color w:val="000000"/>
+        </w:rPr>
+        <w:t xml:space="preserve">powershell -ExecutionPolicy Unrestricted "..\..\_scripts\MsBuild.ps1" -RepositoryDir ..\..\..\ -RestoreNuget $false -ModuleDir "." -Solutions "MIR.PrintStorage.Scanning2.sln" -NoTests $true </w:t>
+      </w:r>
+      <w:r>
+        <w:rPr>
+          <w:rFonts w:ascii="Calibri" w:hAnsi="Calibri" w:cs="Calibri"/>
+          <w:color w:val="000000"/>
+          <w:highlight w:val="red"/>
+        </w:rPr>
+        <w:t>-PublishAssemblyName "%assemblyName%"</w:t>
+      </w:r>
+      <w:r>
+        <w:rPr>
+          <w:rFonts w:ascii="Calibri" w:hAnsi="Calibri" w:cs="Calibri"/>
+          <w:color w:val="000000"/>
+        </w:rPr>
+        <w:t xml:space="preserve"> </w:t>
+      </w:r>
+    </w:p>
+    <w:p>
+      <w:pPr>
+        <w:spacing w:line="240" w:lineRule="auto"/>
+        <w:rPr>
+          <w:rFonts w:ascii="Calibri" w:hAnsi="Calibri" w:cs="Calibri"/>
+          <w:color w:val="000000"/>
+        </w:rPr>
+      </w:pPr>
+    </w:p>
+    <w:p>
+      <w:pPr>
+        <w:spacing w:line="240" w:lineRule="auto"/>
+        <w:rPr>
+          <w:rFonts w:ascii="Calibri" w:hAnsi="Calibri" w:cs="Calibri"/>
+          <w:b/>
+          <w:color w:val="000000"/>
+          <w:sz w:val="28"/>
+        </w:rPr>
+      </w:pPr>
+      <w:r>
+        <w:rPr>
+          <w:rFonts w:ascii="Calibri" w:hAnsi="Calibri" w:cs="Calibri"/>
+          <w:b/>
+          <w:color w:val="000000"/>
+          <w:sz w:val="28"/>
+        </w:rPr>
+        <w:t>Druha: nemam assemblyName (Pricing)</w:t>
+      </w:r>
+    </w:p>
+    <w:p>
+      <w:pPr>
+        <w:spacing w:line="240" w:lineRule="auto"/>
+        <w:rPr>
+          <w:rFonts w:ascii="Calibri" w:hAnsi="Calibri" w:cs="Calibri"/>
+          <w:color w:val="000000"/>
+        </w:rPr>
+      </w:pPr>
+      <w:r>
+        <w:rPr>
+          <w:rFonts w:ascii="Calibri" w:hAnsi="Calibri" w:cs="Calibri"/>
+          <w:b/>
+          <w:color w:val="000000"/>
+          <w:sz w:val="24"/>
+        </w:rPr>
+        <w:tab/>
+      </w:r>
+      <w:r>
+        <w:rPr>
+          <w:rFonts w:ascii="Calibri" w:hAnsi="Calibri" w:cs="Calibri"/>
+          <w:color w:val="000000"/>
+        </w:rPr>
+        <w:t>SET exeName=MIR.Pricing.Shell.exe</w:t>
+      </w:r>
+    </w:p>
+    <w:p>
+      <w:pPr>
+        <w:spacing w:line="240" w:lineRule="auto"/>
+        <w:ind w:left="708"/>
+        <w:rPr>
+          <w:rFonts w:ascii="Calibri" w:hAnsi="Calibri" w:cs="Calibri"/>
+          <w:color w:val="000000"/>
+        </w:rPr>
+      </w:pPr>
+      <w:r>
+        <w:rPr>
+          <w:rFonts w:ascii="Calibri" w:hAnsi="Calibri" w:cs="Calibri"/>
+          <w:color w:val="000000"/>
+        </w:rPr>
+        <w:t>@echo ExeName is: %exeName%</w:t>
+      </w:r>
+    </w:p>
+    <w:p>
+      <w:pPr>
+        <w:spacing w:line="240" w:lineRule="auto"/>
+        <w:ind w:left="708"/>
+        <w:rPr>
+          <w:rFonts w:ascii="Calibri" w:hAnsi="Calibri" w:cs="Calibri"/>
+          <w:color w:val="000000"/>
+        </w:rPr>
+      </w:pPr>
+      <w:r>
+        <w:rPr>
+          <w:rFonts w:ascii="Calibri" w:hAnsi="Calibri" w:cs="Calibri"/>
+          <w:color w:val="000000"/>
+        </w:rPr>
+        <w:t>@echo.</w:t>
+      </w:r>
+    </w:p>
+    <w:p>
+      <w:pPr>
+        <w:spacing w:line="240" w:lineRule="auto"/>
+        <w:ind w:left="708"/>
+        <w:rPr>
+          <w:rFonts w:ascii="Calibri" w:hAnsi="Calibri" w:cs="Calibri"/>
+          <w:color w:val="000000"/>
+        </w:rPr>
+      </w:pPr>
+    </w:p>
+    <w:p>
+      <w:pPr>
+        <w:spacing w:line="240" w:lineRule="auto"/>
+        <w:ind w:left="708"/>
+        <w:rPr>
+          <w:rFonts w:ascii="Calibri" w:hAnsi="Calibri" w:cs="Calibri"/>
+          <w:color w:val="000000"/>
+        </w:rPr>
+      </w:pPr>
+      <w:r>
+        <w:rPr>
+          <w:rFonts w:ascii="Calibri" w:hAnsi="Calibri" w:cs="Calibri"/>
+          <w:color w:val="000000"/>
+        </w:rPr>
+        <w:t>SET appName=Pricing %language% %environment%</w:t>
+      </w:r>
+    </w:p>
+    <w:p>
+      <w:pPr>
+        <w:spacing w:line="240" w:lineRule="auto"/>
+        <w:ind w:left="708"/>
+        <w:rPr>
+          <w:rFonts w:ascii="Calibri" w:hAnsi="Calibri" w:cs="Calibri"/>
+          <w:color w:val="000000"/>
+        </w:rPr>
+      </w:pPr>
+      <w:r>
+        <w:rPr>
+          <w:rFonts w:ascii="Calibri" w:hAnsi="Calibri" w:cs="Calibri"/>
+          <w:color w:val="000000"/>
+        </w:rPr>
+        <w:t>@echo Application name is: %appName%</w:t>
+      </w:r>
+    </w:p>
+    <w:p>
+      <w:pPr>
+        <w:spacing w:line="240" w:lineRule="auto"/>
+        <w:ind w:left="708"/>
+        <w:rPr>
+          <w:rFonts w:ascii="Calibri" w:hAnsi="Calibri" w:cs="Calibri"/>
+          <w:color w:val="000000"/>
+        </w:rPr>
+      </w:pPr>
+      <w:r>
+        <w:rPr>
+          <w:rFonts w:ascii="Calibri" w:hAnsi="Calibri" w:cs="Calibri"/>
+          <w:color w:val="000000"/>
+        </w:rPr>
+        <w:t>@echo.</w:t>
+      </w:r>
+    </w:p>
+    <w:p>
+      <w:pPr>
+        <w:spacing w:line="240" w:lineRule="auto"/>
+        <w:ind w:left="708"/>
+        <w:rPr>
+          <w:rFonts w:ascii="Calibri" w:hAnsi="Calibri" w:cs="Calibri"/>
+          <w:b/>
+          <w:color w:val="000000"/>
+        </w:rPr>
+      </w:pPr>
+      <w:r>
+        <w:rPr>
+          <w:rFonts w:ascii="Calibri" w:hAnsi="Calibri" w:cs="Calibri"/>
+          <w:b/>
+          <w:color w:val="000000"/>
+        </w:rPr>
+        <w:t>powerShell pak vypada takto :</w:t>
+      </w:r>
+    </w:p>
+    <w:p>
+      <w:pPr>
+        <w:spacing w:line="240" w:lineRule="auto"/>
+        <w:ind w:left="708"/>
+        <w:rPr>
+          <w:rFonts w:ascii="Calibri" w:hAnsi="Calibri" w:cs="Calibri"/>
+          <w:color w:val="000000"/>
+        </w:rPr>
+      </w:pPr>
+      <w:r>
+        <w:rPr>
+          <w:rFonts w:ascii="Calibri" w:hAnsi="Calibri" w:cs="Calibri"/>
+          <w:color w:val="000000"/>
+        </w:rPr>
+        <w:t>@echo running build...</w:t>
+      </w:r>
+    </w:p>
+    <w:p>
+      <w:pPr>
+        <w:spacing w:line="240" w:lineRule="auto"/>
+        <w:ind w:left="708"/>
+        <w:rPr>
+          <w:rFonts w:ascii="Calibri" w:hAnsi="Calibri" w:cs="Calibri"/>
+          <w:color w:val="000000"/>
+          <w:sz w:val="20"/>
+        </w:rPr>
+      </w:pPr>
+      <w:r>
+        <w:rPr>
+          <w:rFonts w:ascii="Calibri" w:hAnsi="Calibri" w:cs="Calibri"/>
+          <w:color w:val="000000"/>
+        </w:rPr>
+        <w:t>powershell -ExecutionPolicy Unrestricted "..\_scripts\MsBuild.ps1" -RepositoryDir ..\..\ -RestoreNuget $false -ModuleDir "." -Solutions "MIR.Pricing.sln"</w:t>
+      </w:r>
+    </w:p>
+    <w:p>
+      <w:pPr>
+        <w:pStyle w:val="Nadpis1"/>
+      </w:pPr>
+      <w:r>
+        <w:t>Publish prosel ale aplikace se na I: neobjevila (je tam prazdna slozka)</w:t>
+      </w:r>
+    </w:p>
+    <w:p>
+      <w:pPr>
+        <w:rPr>
+          <w:rFonts w:ascii="Calibri" w:hAnsi="Calibri" w:cs="Calibri"/>
+          <w:color w:val="000000"/>
+          <w:sz w:val="24"/>
+        </w:rPr>
+      </w:pPr>
+      <w:r>
+        <w:rPr>
+          <w:rFonts w:ascii="Calibri" w:hAnsi="Calibri" w:cs="Calibri"/>
+          <w:color w:val="000000"/>
+          <w:sz w:val="24"/>
+        </w:rPr>
+        <w:t xml:space="preserve">Reseni: upravit powerShell script, pridat PublishAssemblyName: </w:t>
+      </w:r>
+      <w:r>
+        <w:rPr>
+          <w:rFonts w:ascii="Calibri" w:hAnsi="Calibri" w:cs="Calibri"/>
+          <w:color w:val="000000"/>
+          <w:sz w:val="24"/>
+        </w:rPr>
+        <w:t xml:space="preserve"> (nektere softy to nemaji -&gt; Normovadlo a jiné jo -&gt; vystrihovadlo)</w:t>
+      </w:r>
+    </w:p>
+    <w:p>
+      <w:r>
+        <w:t xml:space="preserve">powershell -ExecutionPolicy Unrestricted "..\..\..\_scripts\MsBuild.ps1" -RepositoryDir ..\..\..\..\ -RestoreNuget $false -ModuleDir "." -Solutions "MIR.Media.Cutting2.sln" -NoTests $true </w:t>
+      </w:r>
+      <w:r>
+        <w:rPr>
+          <w:highlight w:val="yellow"/>
+        </w:rPr>
+        <w:t>-PublishAssemblyName "%assemblyName%"</w:t>
+      </w:r>
+    </w:p>
+    <w:p>
+      <w:pPr>
+        <w:pStyle w:val="Nadpis1"/>
+      </w:pPr>
+      <w:r>
+        <w:t>Vytvori se jen slozka ale uz ne .application</w:t>
+      </w:r>
+    </w:p>
+    <w:p>
+      <w:r>
+        <w:t>Je potreba vymenit v batce Update za NewDeployment</w:t>
+      </w:r>
+    </w:p>
+    <w:p>
+      <w:pPr>
+        <w:pStyle w:val="Nadpis1"/>
+      </w:pPr>
+      <w:r>
+        <w:t xml:space="preserve">Chybi mi version </w:t>
+      </w:r>
+    </w:p>
+    <w:p>
+      <w:r>
+        <w:rPr>
+          <w:noProof/>
+          <w:lang w:val="en-US"/>
+        </w:rPr>
+        <w:drawing>
+          <wp:inline distT="0" distB="0" distL="0" distR="0" wp14:anchorId="733294C5" wp14:editId="1150283A">
+            <wp:extent cx="6296904" cy="704948"/>
+            <wp:effectExtent l="0" t="0" r="8890" b="0"/>
+            <wp:docPr id="12" name="Obrázek 12"/>
+            <wp:cNvGraphicFramePr>
+              <a:graphicFrameLocks xmlns:a="http://schemas.openxmlformats.org/drawingml/2006/main" noChangeAspect="1"/>
+            </wp:cNvGraphicFramePr>
+            <a:graphic xmlns:a="http://schemas.openxmlformats.org/drawingml/2006/main">
+              <a:graphicData uri="http://schemas.openxmlformats.org/drawingml/2006/picture">
+                <pic:pic xmlns:pic="http://schemas.openxmlformats.org/drawingml/2006/picture">
+                  <pic:nvPicPr>
+                    <pic:cNvPr id="12" name="ABCDA1.tmp"/>
+                    <pic:cNvPicPr/>
+                  </pic:nvPicPr>
+                  <pic:blipFill>
+                    <a:blip r:embed="rId28">
+                      <a:extLst>
+                        <a:ext uri="{28A0092B-C50C-407E-A947-70E740481C1C}">
+                          <a14:useLocalDpi xmlns:a14="http://schemas.microsoft.com/office/drawing/2010/main" val="0"/>
+                        </a:ext>
+                      </a:extLst>
+                    </a:blip>
+                    <a:stretch>
+                      <a:fillRect/>
+                    </a:stretch>
+                  </pic:blipFill>
+                  <pic:spPr>
+                    <a:xfrm>
+                      <a:off x="0" y="0"/>
+                      <a:ext cx="6296904" cy="704948"/>
+                    </a:xfrm>
+                    <a:prstGeom prst="rect">
+                      <a:avLst/>
+                    </a:prstGeom>
+                  </pic:spPr>
+                </pic:pic>
+              </a:graphicData>
+            </a:graphic>
+          </wp:inline>
+        </w:drawing>
+      </w:r>
+    </w:p>
+    <w:p>
+      <w:r>
+        <w:t>Hleda se to v batce takto:</w:t>
+      </w:r>
+    </w:p>
+    <w:p>
+      <w:r>
+        <w:rPr>
+          <w:noProof/>
+          <w:lang w:val="en-US"/>
+        </w:rPr>
+        <w:drawing>
+          <wp:inline distT="0" distB="0" distL="0" distR="0" wp14:anchorId="4ED0C202" wp14:editId="22B3825B">
+            <wp:extent cx="8177842" cy="698690"/>
+            <wp:effectExtent l="0" t="0" r="0" b="6350"/>
+            <wp:docPr id="13" name="Obrázek 13"/>
+            <wp:cNvGraphicFramePr>
+              <a:graphicFrameLocks xmlns:a="http://schemas.openxmlformats.org/drawingml/2006/main" noChangeAspect="1"/>
+            </wp:cNvGraphicFramePr>
+            <a:graphic xmlns:a="http://schemas.openxmlformats.org/drawingml/2006/main">
+              <a:graphicData uri="http://schemas.openxmlformats.org/drawingml/2006/picture">
+                <pic:pic xmlns:pic="http://schemas.openxmlformats.org/drawingml/2006/picture">
+                  <pic:nvPicPr>
+                    <pic:cNvPr id="13" name="ABC8401.tmp"/>
+                    <pic:cNvPicPr/>
+                  </pic:nvPicPr>
+                  <pic:blipFill>
+                    <a:blip r:embed="rId29">
+                      <a:extLst>
+                        <a:ext uri="{28A0092B-C50C-407E-A947-70E740481C1C}">
+                          <a14:useLocalDpi xmlns:a14="http://schemas.microsoft.com/office/drawing/2010/main" val="0"/>
+                        </a:ext>
+                      </a:extLst>
+                    </a:blip>
+                    <a:stretch>
+                      <a:fillRect/>
+                    </a:stretch>
+                  </pic:blipFill>
+                  <pic:spPr>
+                    <a:xfrm>
+                      <a:off x="0" y="0"/>
+                      <a:ext cx="8403579" cy="717976"/>
+                    </a:xfrm>
+                    <a:prstGeom prst="rect">
+                      <a:avLst/>
+                    </a:prstGeom>
+                  </pic:spPr>
+                </pic:pic>
+              </a:graphicData>
+            </a:graphic>
+          </wp:inline>
+        </w:drawing>
+      </w:r>
+    </w:p>
+    <w:p>
+      <w:pPr>
+        <w:rPr>
+          <w:color w:val="FF0000"/>
+        </w:rPr>
+      </w:pPr>
+      <w:r>
+        <w:t xml:space="preserve">Chyba bude v nastaveni cesty k tools: </w:t>
+      </w:r>
+    </w:p>
+    <w:p>
+      <w:r>
+        <w:t>SET toolsDir=</w:t>
+      </w:r>
+      <w:r>
+        <w:rPr>
+          <w:highlight w:val="red"/>
+        </w:rPr>
+        <w:t>..\</w:t>
+      </w:r>
+      <w:r>
+        <w:t>..\..\tools\Deploy.Net.4.0</w:t>
+      </w:r>
+    </w:p>
+    <w:p>
+      <w:pPr>
+        <w:pStyle w:val="Nadpis1"/>
+      </w:pPr>
+      <w:r>
+        <w:t xml:space="preserve">ClickOnce nejde nainstalovat protože:  </w:t>
+      </w:r>
+      <w:r>
+        <w:t xml:space="preserve">Reference in the manifest does not match the identity of the downloaded assembly </w:t>
+      </w:r>
+    </w:p>
+    <w:p>
+      <w:pPr>
+        <w:rPr>
+          <w:rFonts w:ascii="Arial" w:hAnsi="Arial" w:cs="Arial"/>
+          <w:color w:val="242729"/>
+          <w:sz w:val="23"/>
+          <w:szCs w:val="23"/>
+          <w:shd w:val="clear" w:color="auto" w:fill="FFF8DC"/>
+        </w:rPr>
+      </w:pPr>
+      <w:r>
+        <w:rPr>
+          <w:rFonts w:ascii="Arial" w:hAnsi="Arial" w:cs="Arial"/>
+          <w:color w:val="242729"/>
+          <w:sz w:val="23"/>
+          <w:szCs w:val="23"/>
+          <w:shd w:val="clear" w:color="auto" w:fill="FFF8DC"/>
+        </w:rPr>
+        <w:t>In project properties -&gt; </w:t>
+      </w:r>
+      <w:r>
+        <w:rPr>
+          <w:rStyle w:val="Zdraznn"/>
+          <w:rFonts w:ascii="Arial" w:hAnsi="Arial" w:cs="Arial"/>
+          <w:color w:val="242729"/>
+          <w:sz w:val="23"/>
+          <w:szCs w:val="23"/>
+          <w:bdr w:val="none" w:sz="0" w:space="0" w:color="auto" w:frame="1"/>
+          <w:shd w:val="clear" w:color="auto" w:fill="FFF8DC"/>
+        </w:rPr>
+        <w:t>Application</w:t>
+      </w:r>
+      <w:r>
+        <w:rPr>
+          <w:rFonts w:ascii="Arial" w:hAnsi="Arial" w:cs="Arial"/>
+          <w:color w:val="242729"/>
+          <w:sz w:val="23"/>
+          <w:szCs w:val="23"/>
+          <w:shd w:val="clear" w:color="auto" w:fill="FFF8DC"/>
+        </w:rPr>
+        <w:t> tab -&gt; </w:t>
+      </w:r>
+      <w:r>
+        <w:rPr>
+          <w:rStyle w:val="Zdraznn"/>
+          <w:rFonts w:ascii="Arial" w:hAnsi="Arial" w:cs="Arial"/>
+          <w:color w:val="242729"/>
+          <w:sz w:val="23"/>
+          <w:szCs w:val="23"/>
+          <w:bdr w:val="none" w:sz="0" w:space="0" w:color="auto" w:frame="1"/>
+          <w:shd w:val="clear" w:color="auto" w:fill="FFF8DC"/>
+        </w:rPr>
+        <w:t>Resources</w:t>
+      </w:r>
+      <w:r>
+        <w:rPr>
+          <w:rFonts w:ascii="Arial" w:hAnsi="Arial" w:cs="Arial"/>
+          <w:color w:val="242729"/>
+          <w:sz w:val="23"/>
+          <w:szCs w:val="23"/>
+          <w:shd w:val="clear" w:color="auto" w:fill="FFF8DC"/>
+        </w:rPr>
+        <w:t> -&gt; checkbox </w:t>
+      </w:r>
+      <w:r>
+        <w:rPr>
+          <w:rStyle w:val="Zdraznn"/>
+          <w:rFonts w:ascii="Arial" w:hAnsi="Arial" w:cs="Arial"/>
+          <w:color w:val="242729"/>
+          <w:sz w:val="23"/>
+          <w:szCs w:val="23"/>
+          <w:bdr w:val="none" w:sz="0" w:space="0" w:color="auto" w:frame="1"/>
+          <w:shd w:val="clear" w:color="auto" w:fill="FFF8DC"/>
+        </w:rPr>
+        <w:t>Icon and manifest</w:t>
+      </w:r>
+      <w:r>
+        <w:rPr>
+          <w:rFonts w:ascii="Arial" w:hAnsi="Arial" w:cs="Arial"/>
+          <w:color w:val="242729"/>
+          <w:sz w:val="23"/>
+          <w:szCs w:val="23"/>
+          <w:shd w:val="clear" w:color="auto" w:fill="FFF8DC"/>
+        </w:rPr>
+        <w:t>, the setting "Embed manifest with default settings" caused the problem. Setting it to "Create application without a manifest" fixes the problem.</w:t>
+      </w:r>
+    </w:p>
+    <w:p>
+      <w:r>
+        <w:rPr>
+          <w:noProof/>
+          <w:lang w:val="en-US"/>
+        </w:rPr>
+        <w:drawing>
+          <wp:inline distT="0" distB="0" distL="0" distR="0" wp14:anchorId="0C1BB8D9" wp14:editId="2140CF91">
+            <wp:extent cx="4570243" cy="2579298"/>
+            <wp:effectExtent l="0" t="0" r="1905" b="0"/>
+            <wp:docPr id="16" name="Obrázek 16"/>
+            <wp:cNvGraphicFramePr>
+              <a:graphicFrameLocks xmlns:a="http://schemas.openxmlformats.org/drawingml/2006/main" noChangeAspect="1"/>
+            </wp:cNvGraphicFramePr>
+            <a:graphic xmlns:a="http://schemas.openxmlformats.org/drawingml/2006/main">
+              <a:graphicData uri="http://schemas.openxmlformats.org/drawingml/2006/picture">
+                <pic:pic xmlns:pic="http://schemas.openxmlformats.org/drawingml/2006/picture">
+                  <pic:nvPicPr>
+                    <pic:cNvPr id="16" name="ABC2F43.tmp"/>
+                    <pic:cNvPicPr/>
+                  </pic:nvPicPr>
+                  <pic:blipFill>
+                    <a:blip r:embed="rId30">
+                      <a:extLst>
+                        <a:ext uri="{28A0092B-C50C-407E-A947-70E740481C1C}">
+                          <a14:useLocalDpi xmlns:a14="http://schemas.microsoft.com/office/drawing/2010/main" val="0"/>
+                        </a:ext>
+                      </a:extLst>
+                    </a:blip>
+                    <a:stretch>
+                      <a:fillRect/>
+                    </a:stretch>
+                  </pic:blipFill>
+                  <pic:spPr>
+                    <a:xfrm>
+                      <a:off x="0" y="0"/>
+                      <a:ext cx="4598087" cy="2595012"/>
+                    </a:xfrm>
+                    <a:prstGeom prst="rect">
+                      <a:avLst/>
+                    </a:prstGeom>
+                  </pic:spPr>
+                </pic:pic>
+              </a:graphicData>
+            </a:graphic>
+          </wp:inline>
+        </w:drawing>
+      </w:r>
       <w:bookmarkStart w:id="0" w:name="_GoBack"/>
       <w:bookmarkEnd w:id="0"/>
-    </w:p>
-    <w:p>
-      <w:pPr>
-        <w:spacing w:line="240" w:lineRule="auto"/>
-        <w:rPr>
-          <w:rFonts w:ascii="Calibri" w:hAnsi="Calibri" w:cs="Calibri"/>
-          <w:color w:val="000000"/>
-        </w:rPr>
-      </w:pPr>
-      <w:r>
-        <w:rPr>
-          <w:rFonts w:ascii="Calibri" w:hAnsi="Calibri" w:cs="Calibri"/>
-          <w:color w:val="000000"/>
-        </w:rPr>
-        <w:tab/>
-      </w:r>
-      <w:r>
-        <w:rPr>
-          <w:rFonts w:ascii="Calibri" w:hAnsi="Calibri" w:cs="Calibri"/>
-          <w:color w:val="000000"/>
-        </w:rPr>
-        <w:t>SET simpleAssemblyName=MIR.PrintStorage.Scanning2.Shell</w:t>
-      </w:r>
-    </w:p>
-    <w:p>
-      <w:pPr>
-        <w:spacing w:line="240" w:lineRule="auto"/>
-        <w:ind w:left="708"/>
-        <w:rPr>
-          <w:rFonts w:ascii="Calibri" w:hAnsi="Calibri" w:cs="Calibri"/>
-          <w:color w:val="000000"/>
-        </w:rPr>
-      </w:pPr>
-      <w:r>
-        <w:rPr>
-          <w:rFonts w:ascii="Calibri" w:hAnsi="Calibri" w:cs="Calibri"/>
-          <w:color w:val="000000"/>
-        </w:rPr>
-        <w:t>SET assemblyName=%simpleAssemblyName%.%language%.%environment%</w:t>
-      </w:r>
-    </w:p>
-    <w:p>
-      <w:pPr>
-        <w:spacing w:line="240" w:lineRule="auto"/>
-        <w:ind w:left="708"/>
-        <w:rPr>
-          <w:rFonts w:ascii="Calibri" w:hAnsi="Calibri" w:cs="Calibri"/>
-          <w:color w:val="000000"/>
-        </w:rPr>
-      </w:pPr>
-      <w:r>
-        <w:rPr>
-          <w:rFonts w:ascii="Calibri" w:hAnsi="Calibri" w:cs="Calibri"/>
-          <w:color w:val="000000"/>
-        </w:rPr>
-        <w:t>@echo AssemblyName is: %assemblyName%</w:t>
-      </w:r>
-    </w:p>
-    <w:p>
-      <w:pPr>
-        <w:spacing w:line="240" w:lineRule="auto"/>
-        <w:ind w:left="708"/>
-        <w:rPr>
-          <w:rFonts w:ascii="Calibri" w:hAnsi="Calibri" w:cs="Calibri"/>
-          <w:color w:val="000000"/>
-        </w:rPr>
-      </w:pPr>
-      <w:r>
-        <w:rPr>
-          <w:rFonts w:ascii="Calibri" w:hAnsi="Calibri" w:cs="Calibri"/>
-          <w:color w:val="000000"/>
-        </w:rPr>
-        <w:t>@echo.</w:t>
-      </w:r>
-    </w:p>
-    <w:p>
-      <w:pPr>
-        <w:spacing w:line="240" w:lineRule="auto"/>
-        <w:ind w:left="708"/>
-        <w:rPr>
-          <w:rFonts w:ascii="Calibri" w:hAnsi="Calibri" w:cs="Calibri"/>
-          <w:color w:val="000000"/>
-        </w:rPr>
-      </w:pPr>
-    </w:p>
-    <w:p>
-      <w:pPr>
-        <w:spacing w:line="240" w:lineRule="auto"/>
-        <w:ind w:left="708"/>
-        <w:rPr>
-          <w:rFonts w:ascii="Calibri" w:hAnsi="Calibri" w:cs="Calibri"/>
-          <w:color w:val="000000"/>
-        </w:rPr>
-      </w:pPr>
-      <w:r>
-        <w:rPr>
-          <w:rFonts w:ascii="Calibri" w:hAnsi="Calibri" w:cs="Calibri"/>
-          <w:color w:val="000000"/>
-        </w:rPr>
-        <w:t>SET exeName=%assemblyName%.exe</w:t>
-      </w:r>
-    </w:p>
-    <w:p>
-      <w:pPr>
-        <w:spacing w:line="240" w:lineRule="auto"/>
-        <w:ind w:left="708"/>
-        <w:rPr>
-          <w:rFonts w:ascii="Calibri" w:hAnsi="Calibri" w:cs="Calibri"/>
-          <w:color w:val="000000"/>
-        </w:rPr>
-      </w:pPr>
-      <w:r>
-        <w:rPr>
-          <w:rFonts w:ascii="Calibri" w:hAnsi="Calibri" w:cs="Calibri"/>
-          <w:color w:val="000000"/>
-        </w:rPr>
-        <w:lastRenderedPageBreak/>
-        <w:t>@echo ExeName is: %exeName%</w:t>
-      </w:r>
-    </w:p>
-    <w:p>
-      <w:pPr>
-        <w:spacing w:line="240" w:lineRule="auto"/>
-        <w:ind w:left="708"/>
-        <w:rPr>
-          <w:rFonts w:ascii="Calibri" w:hAnsi="Calibri" w:cs="Calibri"/>
-          <w:color w:val="000000"/>
-        </w:rPr>
-      </w:pPr>
-      <w:r>
-        <w:rPr>
-          <w:rFonts w:ascii="Calibri" w:hAnsi="Calibri" w:cs="Calibri"/>
-          <w:color w:val="000000"/>
-        </w:rPr>
-        <w:t>@echo.</w:t>
-      </w:r>
-    </w:p>
-    <w:p>
-      <w:pPr>
-        <w:spacing w:line="240" w:lineRule="auto"/>
-        <w:ind w:left="708"/>
-        <w:rPr>
-          <w:rFonts w:ascii="Calibri" w:hAnsi="Calibri" w:cs="Calibri"/>
-          <w:b/>
-          <w:color w:val="000000"/>
-        </w:rPr>
-      </w:pPr>
-      <w:r>
-        <w:rPr>
-          <w:rFonts w:ascii="Calibri" w:hAnsi="Calibri" w:cs="Calibri"/>
-          <w:b/>
-          <w:color w:val="000000"/>
-        </w:rPr>
-        <w:t>powerShell pak vypada takto:</w:t>
-      </w:r>
-    </w:p>
-    <w:p>
-      <w:pPr>
-        <w:spacing w:line="240" w:lineRule="auto"/>
-        <w:ind w:left="708"/>
-        <w:rPr>
-          <w:rFonts w:ascii="Calibri" w:hAnsi="Calibri" w:cs="Calibri"/>
-          <w:color w:val="000000"/>
-        </w:rPr>
-      </w:pPr>
-      <w:r>
-        <w:rPr>
-          <w:rFonts w:ascii="Calibri" w:hAnsi="Calibri" w:cs="Calibri"/>
-          <w:color w:val="000000"/>
-        </w:rPr>
-        <w:t>@echo running build...</w:t>
-      </w:r>
-    </w:p>
-    <w:p>
-      <w:pPr>
-        <w:spacing w:line="240" w:lineRule="auto"/>
-        <w:ind w:left="708"/>
-        <w:rPr>
-          <w:rFonts w:ascii="Calibri" w:hAnsi="Calibri" w:cs="Calibri"/>
-          <w:color w:val="000000"/>
-        </w:rPr>
-      </w:pPr>
-      <w:r>
-        <w:rPr>
-          <w:rFonts w:ascii="Calibri" w:hAnsi="Calibri" w:cs="Calibri"/>
-          <w:color w:val="000000"/>
-        </w:rPr>
-        <w:t xml:space="preserve">powershell -ExecutionPolicy Unrestricted "..\..\_scripts\MsBuild.ps1" -RepositoryDir ..\..\..\ -RestoreNuget $false -ModuleDir "." -Solutions "MIR.PrintStorage.Scanning2.sln" -NoTests $true </w:t>
-      </w:r>
-      <w:r>
-        <w:rPr>
-          <w:rFonts w:ascii="Calibri" w:hAnsi="Calibri" w:cs="Calibri"/>
-          <w:color w:val="000000"/>
-          <w:highlight w:val="red"/>
-        </w:rPr>
-        <w:t>-PublishAssemblyName "%assemblyName%"</w:t>
-      </w:r>
-      <w:r>
-        <w:rPr>
-          <w:rFonts w:ascii="Calibri" w:hAnsi="Calibri" w:cs="Calibri"/>
-          <w:color w:val="000000"/>
-        </w:rPr>
-        <w:t xml:space="preserve"> </w:t>
-      </w:r>
-    </w:p>
-    <w:p>
-      <w:pPr>
-        <w:spacing w:line="240" w:lineRule="auto"/>
-        <w:rPr>
-          <w:rFonts w:ascii="Calibri" w:hAnsi="Calibri" w:cs="Calibri"/>
-          <w:color w:val="000000"/>
-        </w:rPr>
-      </w:pPr>
-    </w:p>
-    <w:p>
-      <w:pPr>
-        <w:spacing w:line="240" w:lineRule="auto"/>
-        <w:rPr>
-          <w:rFonts w:ascii="Calibri" w:hAnsi="Calibri" w:cs="Calibri"/>
-          <w:b/>
-          <w:color w:val="000000"/>
-          <w:sz w:val="28"/>
-        </w:rPr>
-      </w:pPr>
-      <w:r>
-        <w:rPr>
-          <w:rFonts w:ascii="Calibri" w:hAnsi="Calibri" w:cs="Calibri"/>
-          <w:b/>
-          <w:color w:val="000000"/>
-          <w:sz w:val="28"/>
-        </w:rPr>
-        <w:t>Druha: nemam assemblyName (Pricing)</w:t>
-      </w:r>
-    </w:p>
-    <w:p>
-      <w:pPr>
-        <w:spacing w:line="240" w:lineRule="auto"/>
-        <w:rPr>
-          <w:rFonts w:ascii="Calibri" w:hAnsi="Calibri" w:cs="Calibri"/>
-          <w:color w:val="000000"/>
-        </w:rPr>
-      </w:pPr>
-      <w:r>
-        <w:rPr>
-          <w:rFonts w:ascii="Calibri" w:hAnsi="Calibri" w:cs="Calibri"/>
-          <w:b/>
-          <w:color w:val="000000"/>
-          <w:sz w:val="24"/>
-        </w:rPr>
-        <w:tab/>
-      </w:r>
-      <w:r>
-        <w:rPr>
-          <w:rFonts w:ascii="Calibri" w:hAnsi="Calibri" w:cs="Calibri"/>
-          <w:color w:val="000000"/>
-        </w:rPr>
-        <w:t>SET exeName=MIR.Pricing.Shell.exe</w:t>
-      </w:r>
-    </w:p>
-    <w:p>
-      <w:pPr>
-        <w:spacing w:line="240" w:lineRule="auto"/>
-        <w:ind w:left="708"/>
-        <w:rPr>
-          <w:rFonts w:ascii="Calibri" w:hAnsi="Calibri" w:cs="Calibri"/>
-          <w:color w:val="000000"/>
-        </w:rPr>
-      </w:pPr>
-      <w:r>
-        <w:rPr>
-          <w:rFonts w:ascii="Calibri" w:hAnsi="Calibri" w:cs="Calibri"/>
-          <w:color w:val="000000"/>
-        </w:rPr>
-        <w:t>@echo ExeName is: %exeName%</w:t>
-      </w:r>
-    </w:p>
-    <w:p>
-      <w:pPr>
-        <w:spacing w:line="240" w:lineRule="auto"/>
-        <w:ind w:left="708"/>
-        <w:rPr>
-          <w:rFonts w:ascii="Calibri" w:hAnsi="Calibri" w:cs="Calibri"/>
-          <w:color w:val="000000"/>
-        </w:rPr>
-      </w:pPr>
-      <w:r>
-        <w:rPr>
-          <w:rFonts w:ascii="Calibri" w:hAnsi="Calibri" w:cs="Calibri"/>
-          <w:color w:val="000000"/>
-        </w:rPr>
-        <w:t>@echo.</w:t>
-      </w:r>
-    </w:p>
-    <w:p>
-      <w:pPr>
-        <w:spacing w:line="240" w:lineRule="auto"/>
-        <w:ind w:left="708"/>
-        <w:rPr>
-          <w:rFonts w:ascii="Calibri" w:hAnsi="Calibri" w:cs="Calibri"/>
-          <w:color w:val="000000"/>
-        </w:rPr>
-      </w:pPr>
-    </w:p>
-    <w:p>
-      <w:pPr>
-        <w:spacing w:line="240" w:lineRule="auto"/>
-        <w:ind w:left="708"/>
-        <w:rPr>
-          <w:rFonts w:ascii="Calibri" w:hAnsi="Calibri" w:cs="Calibri"/>
-          <w:color w:val="000000"/>
-        </w:rPr>
-      </w:pPr>
-      <w:r>
-        <w:rPr>
-          <w:rFonts w:ascii="Calibri" w:hAnsi="Calibri" w:cs="Calibri"/>
-          <w:color w:val="000000"/>
-        </w:rPr>
-        <w:t>SET appName=Pricing %language% %environment%</w:t>
-      </w:r>
-    </w:p>
-    <w:p>
-      <w:pPr>
-        <w:spacing w:line="240" w:lineRule="auto"/>
-        <w:ind w:left="708"/>
-        <w:rPr>
-          <w:rFonts w:ascii="Calibri" w:hAnsi="Calibri" w:cs="Calibri"/>
-          <w:color w:val="000000"/>
-        </w:rPr>
-      </w:pPr>
-      <w:r>
-        <w:rPr>
-          <w:rFonts w:ascii="Calibri" w:hAnsi="Calibri" w:cs="Calibri"/>
-          <w:color w:val="000000"/>
-        </w:rPr>
-        <w:t>@echo Application name is: %appName%</w:t>
-      </w:r>
-    </w:p>
-    <w:p>
-      <w:pPr>
-        <w:spacing w:line="240" w:lineRule="auto"/>
-        <w:ind w:left="708"/>
-        <w:rPr>
-          <w:rFonts w:ascii="Calibri" w:hAnsi="Calibri" w:cs="Calibri"/>
-          <w:color w:val="000000"/>
-        </w:rPr>
-      </w:pPr>
-      <w:r>
-        <w:rPr>
-          <w:rFonts w:ascii="Calibri" w:hAnsi="Calibri" w:cs="Calibri"/>
-          <w:color w:val="000000"/>
-        </w:rPr>
-        <w:t>@echo.</w:t>
-      </w:r>
-    </w:p>
-    <w:p>
-      <w:pPr>
-        <w:spacing w:line="240" w:lineRule="auto"/>
-        <w:ind w:left="708"/>
-        <w:rPr>
-          <w:rFonts w:ascii="Calibri" w:hAnsi="Calibri" w:cs="Calibri"/>
-          <w:b/>
-          <w:color w:val="000000"/>
-        </w:rPr>
-      </w:pPr>
-      <w:r>
-        <w:rPr>
-          <w:rFonts w:ascii="Calibri" w:hAnsi="Calibri" w:cs="Calibri"/>
-          <w:b/>
-          <w:color w:val="000000"/>
-        </w:rPr>
-        <w:t>powerShell pak vypada takto :</w:t>
-      </w:r>
-    </w:p>
-    <w:p>
-      <w:pPr>
-        <w:spacing w:line="240" w:lineRule="auto"/>
-        <w:ind w:left="708"/>
-        <w:rPr>
-          <w:rFonts w:ascii="Calibri" w:hAnsi="Calibri" w:cs="Calibri"/>
-          <w:color w:val="000000"/>
-        </w:rPr>
-      </w:pPr>
-      <w:r>
-        <w:rPr>
-          <w:rFonts w:ascii="Calibri" w:hAnsi="Calibri" w:cs="Calibri"/>
-          <w:color w:val="000000"/>
-        </w:rPr>
-        <w:t>@echo running build...</w:t>
-      </w:r>
-    </w:p>
-    <w:p>
-      <w:pPr>
-        <w:spacing w:line="240" w:lineRule="auto"/>
-        <w:ind w:left="708"/>
-        <w:rPr>
-          <w:rFonts w:ascii="Calibri" w:hAnsi="Calibri" w:cs="Calibri"/>
-          <w:color w:val="000000"/>
-          <w:sz w:val="20"/>
-        </w:rPr>
-      </w:pPr>
-      <w:r>
-        <w:rPr>
-          <w:rFonts w:ascii="Calibri" w:hAnsi="Calibri" w:cs="Calibri"/>
-          <w:color w:val="000000"/>
-        </w:rPr>
-        <w:t>powershell -ExecutionPolicy Unrestricted "..\_scripts\MsBuild.ps1" -RepositoryDir ..\..\ -RestoreNuget $false -ModuleDir "." -Solutions "MIR.Pricing.sln"</w:t>
-      </w:r>
-    </w:p>
-    <w:p>
-      <w:pPr>
-        <w:pStyle w:val="Nadpis1"/>
-      </w:pPr>
-      <w:r>
-        <w:t>Publish prosel ale aplikace se na I: neobjevila (je tam prazdna slozka)</w:t>
-      </w:r>
-    </w:p>
-    <w:p>
-      <w:pPr>
-        <w:rPr>
-          <w:rFonts w:ascii="Calibri" w:hAnsi="Calibri" w:cs="Calibri"/>
-          <w:color w:val="000000"/>
-          <w:sz w:val="24"/>
-        </w:rPr>
-      </w:pPr>
-      <w:r>
-        <w:rPr>
-          <w:rFonts w:ascii="Calibri" w:hAnsi="Calibri" w:cs="Calibri"/>
-          <w:color w:val="000000"/>
-          <w:sz w:val="24"/>
-        </w:rPr>
-        <w:t xml:space="preserve">Reseni: upravit powerShell script, pridat PublishAssemblyName: </w:t>
-      </w:r>
-      <w:r>
-        <w:rPr>
-          <w:rFonts w:ascii="Calibri" w:hAnsi="Calibri" w:cs="Calibri"/>
-          <w:color w:val="000000"/>
-          <w:sz w:val="24"/>
-        </w:rPr>
-        <w:t xml:space="preserve"> (nektere softy to nemaji -&gt; Normovadlo a jiné jo -&gt; vystrihovadlo)</w:t>
-      </w:r>
-    </w:p>
-    <w:p>
-      <w:r>
-        <w:t xml:space="preserve">powershell -ExecutionPolicy Unrestricted "..\..\..\_scripts\MsBuild.ps1" -RepositoryDir ..\..\..\..\ -RestoreNuget $false -ModuleDir "." -Solutions "MIR.Media.Cutting2.sln" -NoTests $true </w:t>
-      </w:r>
-      <w:r>
-        <w:rPr>
-          <w:highlight w:val="yellow"/>
-        </w:rPr>
-        <w:t>-PublishAssemblyName "%assemblyName%"</w:t>
-      </w:r>
     </w:p>
     <w:p>
       <w:pPr>
@@ -4639,6 +4928,7 @@
   <w:style w:type="character" w:default="1" w:styleId="Standardnpsmoodstavce">
     <w:name w:val="Default Paragraph Font"/>
     <w:uiPriority w:val="1"/>
+    <w:semiHidden/>
     <w:unhideWhenUsed/>
   </w:style>
   <w:style w:type="table" w:default="1" w:styleId="Normlntabulka">
@@ -4772,6 +5062,17 @@
       <w:rFonts w:ascii="Segoe UI" w:hAnsi="Segoe UI" w:cs="Segoe UI"/>
       <w:sz w:val="18"/>
       <w:szCs w:val="18"/>
+    </w:rPr>
+  </w:style>
+  <w:style w:type="character" w:styleId="Zdraznn">
+    <w:name w:val="Emphasis"/>
+    <w:basedOn w:val="Standardnpsmoodstavce"/>
+    <w:uiPriority w:val="20"/>
+    <w:qFormat/>
+    <w:rsid w:val="00C51939"/>
+    <w:rPr>
+      <w:i/>
+      <w:iCs/>
     </w:rPr>
   </w:style>
 </w:styles>

</xml_diff>